<commit_message>
15-10-2020 - Relatorio Retificado
</commit_message>
<xml_diff>
--- a/tamg-projeto-docs/RELATORIO 1.docx
+++ b/tamg-projeto-docs/RELATORIO 1.docx
@@ -188,7 +188,15 @@
         <w:t>Thiago Freitas</w:t>
       </w:r>
       <w:r>
-        <w:t xml:space="preserve"> (Gerencia, Design, implementação UI)</w:t>
+        <w:t xml:space="preserve"> (</w:t>
+      </w:r>
+      <w:proofErr w:type="gramStart"/>
+      <w:r>
+        <w:t>Gerencia</w:t>
+      </w:r>
+      <w:proofErr w:type="gramEnd"/>
+      <w:r>
+        <w:t>, Design, implementação UI)</w:t>
       </w:r>
     </w:p>
     <w:p/>
@@ -225,7 +233,14 @@
           <w:sz w:val="28"/>
           <w:szCs w:val="28"/>
         </w:rPr>
-        <w:t xml:space="preserve"> https://gitlab.com/tamg/tamg-damas</w:t>
+        <w:t xml:space="preserve"> </w:t>
+      </w:r>
+      <w:r>
+        <w:rPr>
+          <w:sz w:val="28"/>
+          <w:szCs w:val="28"/>
+        </w:rPr>
+        <w:t>https://github.com/thiagofsf/tamg-damas</w:t>
       </w:r>
       <w:r>
         <w:br w:type="page"/>
@@ -589,8 +604,18 @@
           <w:color w:val="000000"/>
           <w:lang w:eastAsia="pt-BR"/>
         </w:rPr>
-        <w:t>Atividade: Definir o sistema operacional para desenvolvimento e para compatibilidade do produto final</w:t>
-      </w:r>
+        <w:t xml:space="preserve">Atividade: Definir o sistema operacional para desenvolvimento e para compatibilidade do </w:t>
+      </w:r>
+      <w:proofErr w:type="gramStart"/>
+      <w:r>
+        <w:rPr>
+          <w:rFonts w:ascii="Arial" w:eastAsia="Times New Roman" w:hAnsi="Arial" w:cs="Arial"/>
+          <w:color w:val="000000"/>
+          <w:lang w:eastAsia="pt-BR"/>
+        </w:rPr>
+        <w:t>produto final</w:t>
+      </w:r>
+      <w:proofErr w:type="gramEnd"/>
       <w:r>
         <w:rPr>
           <w:rFonts w:ascii="Arial" w:eastAsia="Times New Roman" w:hAnsi="Arial" w:cs="Arial"/>
@@ -6094,28 +6119,14 @@
         </w:rPr>
         <w:t xml:space="preserve">Plano de contingência: organização de atividades em sistemas de </w:t>
       </w:r>
-      <w:proofErr w:type="spellStart"/>
-      <w:r>
-        <w:rPr>
-          <w:rFonts w:ascii="Arial" w:hAnsi="Arial" w:cs="Arial"/>
-        </w:rPr>
-        <w:t>Kanban</w:t>
-      </w:r>
-      <w:proofErr w:type="spellEnd"/>
-      <w:r>
-        <w:rPr>
-          <w:rFonts w:ascii="Arial" w:hAnsi="Arial" w:cs="Arial"/>
-        </w:rPr>
-        <w:t xml:space="preserve">( </w:t>
-      </w:r>
-      <w:proofErr w:type="spellStart"/>
-      <w:r>
-        <w:rPr>
-          <w:rFonts w:ascii="Arial" w:hAnsi="Arial" w:cs="Arial"/>
-        </w:rPr>
-        <w:t>trello</w:t>
-      </w:r>
-      <w:proofErr w:type="spellEnd"/>
+      <w:proofErr w:type="gramStart"/>
+      <w:r>
+        <w:rPr>
+          <w:rFonts w:ascii="Arial" w:hAnsi="Arial" w:cs="Arial"/>
+        </w:rPr>
+        <w:t>Kanban( trello</w:t>
+      </w:r>
+      <w:proofErr w:type="gramEnd"/>
       <w:r>
         <w:rPr>
           <w:rFonts w:ascii="Arial" w:hAnsi="Arial" w:cs="Arial"/>
@@ -6177,16 +6188,8 @@
         <w:rPr>
           <w:rFonts w:ascii="Arial" w:hAnsi="Arial" w:cs="Arial"/>
         </w:rPr>
-        <w:t xml:space="preserve">planejar as atividades no </w:t>
-      </w:r>
-      <w:proofErr w:type="spellStart"/>
-      <w:r>
-        <w:rPr>
-          <w:rFonts w:ascii="Arial" w:hAnsi="Arial" w:cs="Arial"/>
-        </w:rPr>
-        <w:t>trello</w:t>
-      </w:r>
-      <w:proofErr w:type="spellEnd"/>
+        <w:t>planejar as atividades no trello</w:t>
+      </w:r>
     </w:p>
     <w:p>
       <w:pPr>
@@ -6918,7 +6921,6 @@
         </w:rPr>
         <w:t xml:space="preserve"> R$111 (</w:t>
       </w:r>
-      <w:proofErr w:type="spellStart"/>
       <w:r>
         <w:rPr>
           <w:rFonts w:ascii="Arial" w:hAnsi="Arial" w:cs="Arial"/>
@@ -6927,7 +6929,6 @@
         </w:rPr>
         <w:t>PyCharm</w:t>
       </w:r>
-      <w:proofErr w:type="spellEnd"/>
       <w:r>
         <w:rPr>
           <w:rFonts w:ascii="Arial" w:hAnsi="Arial" w:cs="Arial"/>
@@ -7128,29 +7129,7 @@
           <w:sz w:val="20"/>
           <w:szCs w:val="20"/>
         </w:rPr>
-        <w:t xml:space="preserve">no arquivo </w:t>
-      </w:r>
-      <w:proofErr w:type="spellStart"/>
-      <w:r>
-        <w:rPr>
-          <w:rFonts w:ascii="Arial" w:hAnsi="Arial" w:cs="Arial"/>
-          <w:b/>
-          <w:bCs/>
-          <w:sz w:val="20"/>
-          <w:szCs w:val="20"/>
-        </w:rPr>
-        <w:t>excel</w:t>
-      </w:r>
-      <w:proofErr w:type="spellEnd"/>
-      <w:r>
-        <w:rPr>
-          <w:rFonts w:ascii="Arial" w:hAnsi="Arial" w:cs="Arial"/>
-          <w:b/>
-          <w:bCs/>
-          <w:sz w:val="20"/>
-          <w:szCs w:val="20"/>
-        </w:rPr>
-        <w:t xml:space="preserve"> anexado ao projeto</w:t>
+        <w:t>no arquivo excel anexado ao projeto</w:t>
       </w:r>
       <w:r>
         <w:rPr>

</xml_diff>